<commit_message>
Veränderungen in den Bricks: Bild und Regenbogen hinzugefügt bei den Ansprachen
</commit_message>
<xml_diff>
--- a/Bricks/Ansprache/Weg/Ausblick/Ausblick1.docx
+++ b/Bricks/Ansprache/Weg/Ausblick/Ausblick1.docx
@@ -36,13 +36,7 @@
         <w:rPr>
           <w:rFonts w:ascii="Arial" w:hAnsi="Arial" w:cs="Arial"/>
         </w:rPr>
-        <w:t xml:space="preserve"> verstorben. </w:t>
-      </w:r>
-      <w:r>
-        <w:rPr>
-          <w:rFonts w:ascii="Arial" w:hAnsi="Arial" w:cs="Arial"/>
-        </w:rPr>
-        <w:t>TODESART</w:t>
+        <w:t xml:space="preserve"> verstorben.</w:t>
       </w:r>
     </w:p>
     <w:p>

</xml_diff>